<commit_message>
saya added marketing.docx and marketing2.docx
</commit_message>
<xml_diff>
--- a/marketing2.docx
+++ b/marketing2.docx
@@ -474,9 +474,9 @@
 <file path=word/numbering.xml><?xml version="1.0" encoding="utf-8"?>
 <w:numbering xmlns:wpc="http://schemas.microsoft.com/office/word/2010/wordprocessingCanvas" xmlns:cx="http://schemas.microsoft.com/office/drawing/2014/chartex" xmlns:cx1="http://schemas.microsoft.com/office/drawing/2015/9/8/chartex" xmlns:cx2="http://schemas.microsoft.com/office/drawing/2015/10/21/chartex" xmlns:cx3="http://schemas.microsoft.com/office/drawing/2016/5/9/chartex" xmlns:cx4="http://schemas.microsoft.com/office/drawing/2016/5/10/chartex" xmlns:cx5="http://schemas.microsoft.com/office/drawing/2016/5/11/chartex" xmlns:cx6="http://schemas.microsoft.com/office/drawing/2016/5/12/chartex" xmlns:cx7="http://schemas.microsoft.com/office/drawing/2016/5/13/chartex" xmlns:cx8="http://schemas.microsoft.com/office/drawing/2016/5/14/chartex" xmlns:mc="http://schemas.openxmlformats.org/markup-compatibility/2006" xmlns:aink="http://schemas.microsoft.com/office/drawing/2016/ink" xmlns:am3d="http://schemas.microsoft.com/office/drawing/2017/model3d" xmlns:o="urn:schemas-microsoft-com:office:office" xmlns:oel="http://schemas.microsoft.com/office/2019/extlst" xmlns:r="http://schemas.openxmlformats.org/officeDocument/2006/relationships" xmlns:m="http://schemas.openxmlformats.org/officeDocument/2006/math" xmlns:v="urn:schemas-microsoft-com:vml" xmlns:wp14="http://schemas.microsoft.com/office/word/2010/wordprocessingDrawing" xmlns:wp="http://schemas.openxmlformats.org/drawingml/2006/wordprocessingDrawing" xmlns:w10="urn:schemas-microsoft-com:office:word" xmlns:w="http://schemas.openxmlformats.org/wordprocessingml/2006/main" xmlns:w14="http://schemas.microsoft.com/office/word/2010/wordml" xmlns:w15="http://schemas.microsoft.com/office/word/2012/wordml" xmlns:w16cex="http://schemas.microsoft.com/office/word/2018/wordml/cex" xmlns:w16cid="http://schemas.microsoft.com/office/word/2016/wordml/cid" xmlns:w16="http://schemas.microsoft.com/office/word/2018/wordml" xmlns:w16du="http://schemas.microsoft.com/office/word/2023/wordml/word16du" xmlns:w16sdtdh="http://schemas.microsoft.com/office/word/2020/wordml/sdtdatahash" xmlns:w16se="http://schemas.microsoft.com/office/word/2015/wordml/symex" xmlns:wpg="http://schemas.microsoft.com/office/word/2010/wordprocessingGroup" xmlns:wpi="http://schemas.microsoft.com/office/word/2010/wordprocessingInk" xmlns:wne="http://schemas.microsoft.com/office/word/2006/wordml" xmlns:wps="http://schemas.microsoft.com/office/word/2010/wordprocessingShape" mc:Ignorable="w14 w15 w16se w16cid w16 w16cex w16sdtdh w16du wp14">
   <w:abstractNum w:abstractNumId="0" w15:restartNumberingAfterBreak="0">
-    <w:nsid w:val="049D1C7A"/>
+    <w:nsid w:val="32CC75F5"/>
     <w:multiLevelType w:val="multilevel"/>
-    <w:tmpl w:val="7B2E0792"/>
+    <w:tmpl w:val="2CE80660"/>
     <w:lvl w:ilvl="0">
       <w:start w:val="1"/>
       <w:numFmt w:val="bullet"/>
@@ -587,9 +587,9 @@
     </w:lvl>
   </w:abstractNum>
   <w:abstractNum w:abstractNumId="1" w15:restartNumberingAfterBreak="0">
-    <w:nsid w:val="2FB57C31"/>
+    <w:nsid w:val="3BA02D0D"/>
     <w:multiLevelType w:val="multilevel"/>
-    <w:tmpl w:val="6EDEC6E0"/>
+    <w:tmpl w:val="0FEA0172"/>
     <w:lvl w:ilvl="0">
       <w:start w:val="1"/>
       <w:numFmt w:val="bullet"/>
@@ -700,9 +700,9 @@
     </w:lvl>
   </w:abstractNum>
   <w:abstractNum w:abstractNumId="2" w15:restartNumberingAfterBreak="0">
-    <w:nsid w:val="489426D1"/>
+    <w:nsid w:val="4FED0C9E"/>
     <w:multiLevelType w:val="multilevel"/>
-    <w:tmpl w:val="C4FA617C"/>
+    <w:tmpl w:val="5810EFE0"/>
     <w:lvl w:ilvl="0">
       <w:start w:val="1"/>
       <w:numFmt w:val="bullet"/>
@@ -813,9 +813,9 @@
     </w:lvl>
   </w:abstractNum>
   <w:abstractNum w:abstractNumId="3" w15:restartNumberingAfterBreak="0">
-    <w:nsid w:val="68955F3F"/>
+    <w:nsid w:val="5A0128AC"/>
     <w:multiLevelType w:val="multilevel"/>
-    <w:tmpl w:val="701A2040"/>
+    <w:tmpl w:val="01F20424"/>
     <w:lvl w:ilvl="0">
       <w:start w:val="1"/>
       <w:numFmt w:val="bullet"/>
@@ -926,9 +926,9 @@
     </w:lvl>
   </w:abstractNum>
   <w:abstractNum w:abstractNumId="4" w15:restartNumberingAfterBreak="0">
-    <w:nsid w:val="6ED35343"/>
+    <w:nsid w:val="5BCE295F"/>
     <w:multiLevelType w:val="multilevel"/>
-    <w:tmpl w:val="E2046E4A"/>
+    <w:tmpl w:val="DA56A566"/>
     <w:lvl w:ilvl="0">
       <w:start w:val="1"/>
       <w:numFmt w:val="bullet"/>
@@ -1038,19 +1038,19 @@
       </w:rPr>
     </w:lvl>
   </w:abstractNum>
-  <w:num w:numId="1" w16cid:durableId="1452045742">
+  <w:num w:numId="1" w16cid:durableId="1277761698">
     <w:abstractNumId w:val="1"/>
   </w:num>
-  <w:num w:numId="2" w16cid:durableId="239560079">
+  <w:num w:numId="2" w16cid:durableId="878394978">
+    <w:abstractNumId w:val="3"/>
+  </w:num>
+  <w:num w:numId="3" w16cid:durableId="551622567">
+    <w:abstractNumId w:val="2"/>
+  </w:num>
+  <w:num w:numId="4" w16cid:durableId="1784960657">
     <w:abstractNumId w:val="4"/>
   </w:num>
-  <w:num w:numId="3" w16cid:durableId="1653213877">
-    <w:abstractNumId w:val="3"/>
-  </w:num>
-  <w:num w:numId="4" w16cid:durableId="26875992">
-    <w:abstractNumId w:val="2"/>
-  </w:num>
-  <w:num w:numId="5" w16cid:durableId="1458990776">
+  <w:num w:numId="5" w16cid:durableId="339967996">
     <w:abstractNumId w:val="0"/>
   </w:num>
 </w:numbering>

</xml_diff>